<commit_message>
Exercice MERISE / bibliothéque update
</commit_message>
<xml_diff>
--- a/merise/exercice/Bibliothéque/Exercice 1.docx
+++ b/merise/exercice/Bibliothéque/Exercice 1.docx
@@ -422,12 +422,30 @@
     <w:p/>
     <w:p>
       <w:r>
-        <w:t>Une caution concerne un ou plusieurs livres</w:t>
-      </w:r>
-    </w:p>
-    <w:p>
-      <w:r>
-        <w:t>Un livre est concerné par une caution</w:t>
+        <w:t>Une caution</w:t>
+      </w:r>
+      <w:r>
+        <w:t xml:space="preserve"> peut</w:t>
+      </w:r>
+      <w:r>
+        <w:t xml:space="preserve"> </w:t>
+      </w:r>
+      <w:r>
+        <w:t>concerner</w:t>
+      </w:r>
+      <w:r>
+        <w:t xml:space="preserve"> un ou plusieurs livres</w:t>
+      </w:r>
+    </w:p>
+    <w:p>
+      <w:r>
+        <w:t>Un livre</w:t>
+      </w:r>
+      <w:r>
+        <w:t xml:space="preserve"> est</w:t>
+      </w:r>
+      <w:r>
+        <w:t xml:space="preserve"> concerné par une caution</w:t>
       </w:r>
     </w:p>
     <w:p/>
@@ -923,7 +941,13 @@
           </w:tcPr>
           <w:p>
             <w:r>
-              <w:t>deposit_amout</w:t>
+              <w:t>deposit_amou</w:t>
+            </w:r>
+            <w:r>
+              <w:t>n</w:t>
+            </w:r>
+            <w:r>
+              <w:t>t</w:t>
             </w:r>
           </w:p>
         </w:tc>

</xml_diff>

<commit_message>
Exercice MERISE / bibliothéque sql
</commit_message>
<xml_diff>
--- a/merise/exercice/Bibliothéque/Exercice 1.docx
+++ b/merise/exercice/Bibliothéque/Exercice 1.docx
@@ -1406,6 +1406,498 @@
       </w:tr>
     </w:tbl>
     <w:p/>
+    <w:p>
+      <w:pPr>
+        <w:autoSpaceDE w:val="0"/>
+        <w:autoSpaceDN w:val="0"/>
+        <w:adjustRightInd w:val="0"/>
+        <w:spacing w:after="0" w:line="240" w:lineRule="auto"/>
+        <w:rPr>
+          <w:rFonts w:ascii="Segoe UI" w:hAnsi="Segoe UI" w:cs="Segoe UI"/>
+          <w:sz w:val="17"/>
+          <w:szCs w:val="17"/>
+          <w:lang w:val="en-GB"/>
+        </w:rPr>
+      </w:pPr>
+      <w:r>
+        <w:rPr>
+          <w:rFonts w:ascii="Calibri" w:hAnsi="Calibri" w:cs="Calibri"/>
+          <w:b/>
+          <w:bCs/>
+          <w:color w:val="090000"/>
+          <w:sz w:val="28"/>
+          <w:szCs w:val="28"/>
+          <w:lang w:val="en-GB"/>
+        </w:rPr>
+        <w:t xml:space="preserve">deposit </w:t>
+      </w:r>
+      <w:r>
+        <w:rPr>
+          <w:rFonts w:ascii="Calibri" w:hAnsi="Calibri" w:cs="Calibri"/>
+          <w:b/>
+          <w:bCs/>
+          <w:color w:val="090000"/>
+          <w:sz w:val="28"/>
+          <w:szCs w:val="28"/>
+          <w:lang w:val="en-GB"/>
+        </w:rPr>
+        <w:tab/>
+      </w:r>
+      <w:r>
+        <w:rPr>
+          <w:rFonts w:ascii="Calibri" w:hAnsi="Calibri" w:cs="Calibri"/>
+          <w:b/>
+          <w:bCs/>
+          <w:color w:val="090000"/>
+          <w:sz w:val="28"/>
+          <w:szCs w:val="28"/>
+          <w:lang w:val="en-GB"/>
+        </w:rPr>
+        <w:t>= (</w:t>
+      </w:r>
+      <w:r>
+        <w:rPr>
+          <w:rFonts w:ascii="Calibri" w:hAnsi="Calibri" w:cs="Calibri"/>
+          <w:b/>
+          <w:bCs/>
+          <w:color w:val="090000"/>
+          <w:sz w:val="24"/>
+          <w:szCs w:val="24"/>
+          <w:u w:val="single"/>
+          <w:lang w:val="en-GB"/>
+        </w:rPr>
+        <w:t>deposit_id</w:t>
+      </w:r>
+      <w:r>
+        <w:rPr>
+          <w:rFonts w:ascii="Calibri" w:hAnsi="Calibri" w:cs="Calibri"/>
+          <w:color w:val="090000"/>
+          <w:sz w:val="24"/>
+          <w:szCs w:val="24"/>
+          <w:lang w:val="en-GB"/>
+        </w:rPr>
+        <w:t xml:space="preserve">, </w:t>
+      </w:r>
+      <w:r>
+        <w:rPr>
+          <w:rFonts w:ascii="Calibri" w:hAnsi="Calibri" w:cs="Calibri"/>
+          <w:b/>
+          <w:bCs/>
+          <w:color w:val="090000"/>
+          <w:sz w:val="24"/>
+          <w:szCs w:val="24"/>
+          <w:lang w:val="en-GB"/>
+        </w:rPr>
+        <w:t>deposit_amount</w:t>
+      </w:r>
+      <w:r>
+        <w:rPr>
+          <w:rFonts w:ascii="Calibri" w:hAnsi="Calibri" w:cs="Calibri"/>
+          <w:b/>
+          <w:bCs/>
+          <w:color w:val="090000"/>
+          <w:sz w:val="28"/>
+          <w:szCs w:val="28"/>
+          <w:lang w:val="en-GB"/>
+        </w:rPr>
+        <w:t>);</w:t>
+      </w:r>
+    </w:p>
+    <w:p>
+      <w:pPr>
+        <w:autoSpaceDE w:val="0"/>
+        <w:autoSpaceDN w:val="0"/>
+        <w:adjustRightInd w:val="0"/>
+        <w:spacing w:after="0" w:line="240" w:lineRule="auto"/>
+        <w:rPr>
+          <w:rFonts w:ascii="Segoe UI" w:hAnsi="Segoe UI" w:cs="Segoe UI"/>
+          <w:sz w:val="17"/>
+          <w:szCs w:val="17"/>
+          <w:lang w:val="en-GB"/>
+        </w:rPr>
+      </w:pPr>
+      <w:r>
+        <w:rPr>
+          <w:rFonts w:ascii="Calibri" w:hAnsi="Calibri" w:cs="Calibri"/>
+          <w:b/>
+          <w:bCs/>
+          <w:color w:val="090000"/>
+          <w:sz w:val="28"/>
+          <w:szCs w:val="28"/>
+          <w:lang w:val="en-GB"/>
+        </w:rPr>
+        <w:t xml:space="preserve">customer </w:t>
+      </w:r>
+      <w:r>
+        <w:rPr>
+          <w:rFonts w:ascii="Calibri" w:hAnsi="Calibri" w:cs="Calibri"/>
+          <w:b/>
+          <w:bCs/>
+          <w:color w:val="090000"/>
+          <w:sz w:val="28"/>
+          <w:szCs w:val="28"/>
+          <w:lang w:val="en-GB"/>
+        </w:rPr>
+        <w:tab/>
+      </w:r>
+      <w:r>
+        <w:rPr>
+          <w:rFonts w:ascii="Calibri" w:hAnsi="Calibri" w:cs="Calibri"/>
+          <w:b/>
+          <w:bCs/>
+          <w:color w:val="090000"/>
+          <w:sz w:val="28"/>
+          <w:szCs w:val="28"/>
+          <w:lang w:val="en-GB"/>
+        </w:rPr>
+        <w:t>= (</w:t>
+      </w:r>
+      <w:r>
+        <w:rPr>
+          <w:rFonts w:ascii="Calibri" w:hAnsi="Calibri" w:cs="Calibri"/>
+          <w:b/>
+          <w:bCs/>
+          <w:color w:val="090000"/>
+          <w:sz w:val="24"/>
+          <w:szCs w:val="24"/>
+          <w:u w:val="single"/>
+          <w:lang w:val="en-GB"/>
+        </w:rPr>
+        <w:t>customer_id</w:t>
+      </w:r>
+      <w:r>
+        <w:rPr>
+          <w:rFonts w:ascii="Calibri" w:hAnsi="Calibri" w:cs="Calibri"/>
+          <w:color w:val="090000"/>
+          <w:sz w:val="24"/>
+          <w:szCs w:val="24"/>
+          <w:lang w:val="en-GB"/>
+        </w:rPr>
+        <w:t xml:space="preserve">, </w:t>
+      </w:r>
+      <w:r>
+        <w:rPr>
+          <w:rFonts w:ascii="Calibri" w:hAnsi="Calibri" w:cs="Calibri"/>
+          <w:b/>
+          <w:bCs/>
+          <w:color w:val="090000"/>
+          <w:sz w:val="24"/>
+          <w:szCs w:val="24"/>
+          <w:lang w:val="en-GB"/>
+        </w:rPr>
+        <w:t>customer_firstname, customer_lastname, customer_adresse</w:t>
+      </w:r>
+      <w:r>
+        <w:rPr>
+          <w:rFonts w:ascii="Calibri" w:hAnsi="Calibri" w:cs="Calibri"/>
+          <w:sz w:val="24"/>
+          <w:szCs w:val="24"/>
+          <w:lang w:val="en-GB"/>
+        </w:rPr>
+        <w:t xml:space="preserve">, </w:t>
+      </w:r>
+      <w:r>
+        <w:rPr>
+          <w:rFonts w:ascii="Calibri" w:hAnsi="Calibri" w:cs="Calibri"/>
+          <w:b/>
+          <w:bCs/>
+          <w:sz w:val="24"/>
+          <w:szCs w:val="24"/>
+          <w:lang w:val="en-GB"/>
+        </w:rPr>
+        <w:t>#deposit_id</w:t>
+      </w:r>
+      <w:r>
+        <w:rPr>
+          <w:rFonts w:ascii="Calibri" w:hAnsi="Calibri" w:cs="Calibri"/>
+          <w:b/>
+          <w:bCs/>
+          <w:color w:val="090000"/>
+          <w:sz w:val="28"/>
+          <w:szCs w:val="28"/>
+          <w:lang w:val="en-GB"/>
+        </w:rPr>
+        <w:t>);</w:t>
+      </w:r>
+    </w:p>
+    <w:p>
+      <w:pPr>
+        <w:autoSpaceDE w:val="0"/>
+        <w:autoSpaceDN w:val="0"/>
+        <w:adjustRightInd w:val="0"/>
+        <w:spacing w:after="0" w:line="240" w:lineRule="auto"/>
+        <w:rPr>
+          <w:rFonts w:ascii="Segoe UI" w:hAnsi="Segoe UI" w:cs="Segoe UI"/>
+          <w:sz w:val="17"/>
+          <w:szCs w:val="17"/>
+          <w:lang w:val="en-GB"/>
+        </w:rPr>
+      </w:pPr>
+      <w:r>
+        <w:rPr>
+          <w:rFonts w:ascii="Calibri" w:hAnsi="Calibri" w:cs="Calibri"/>
+          <w:b/>
+          <w:bCs/>
+          <w:color w:val="090000"/>
+          <w:sz w:val="28"/>
+          <w:szCs w:val="28"/>
+          <w:lang w:val="en-GB"/>
+        </w:rPr>
+        <w:t xml:space="preserve">book </w:t>
+      </w:r>
+      <w:r>
+        <w:rPr>
+          <w:rFonts w:ascii="Calibri" w:hAnsi="Calibri" w:cs="Calibri"/>
+          <w:b/>
+          <w:bCs/>
+          <w:color w:val="090000"/>
+          <w:sz w:val="28"/>
+          <w:szCs w:val="28"/>
+          <w:lang w:val="en-GB"/>
+        </w:rPr>
+        <w:tab/>
+      </w:r>
+      <w:r>
+        <w:rPr>
+          <w:rFonts w:ascii="Calibri" w:hAnsi="Calibri" w:cs="Calibri"/>
+          <w:b/>
+          <w:bCs/>
+          <w:color w:val="090000"/>
+          <w:sz w:val="28"/>
+          <w:szCs w:val="28"/>
+          <w:lang w:val="en-GB"/>
+        </w:rPr>
+        <w:tab/>
+      </w:r>
+      <w:r>
+        <w:rPr>
+          <w:rFonts w:ascii="Calibri" w:hAnsi="Calibri" w:cs="Calibri"/>
+          <w:b/>
+          <w:bCs/>
+          <w:color w:val="090000"/>
+          <w:sz w:val="28"/>
+          <w:szCs w:val="28"/>
+          <w:lang w:val="en-GB"/>
+        </w:rPr>
+        <w:t>= (</w:t>
+      </w:r>
+      <w:r>
+        <w:rPr>
+          <w:rFonts w:ascii="Calibri" w:hAnsi="Calibri" w:cs="Calibri"/>
+          <w:b/>
+          <w:bCs/>
+          <w:color w:val="090000"/>
+          <w:sz w:val="24"/>
+          <w:szCs w:val="24"/>
+          <w:u w:val="single"/>
+          <w:lang w:val="en-GB"/>
+        </w:rPr>
+        <w:t>book_number</w:t>
+      </w:r>
+      <w:r>
+        <w:rPr>
+          <w:rFonts w:ascii="Calibri" w:hAnsi="Calibri" w:cs="Calibri"/>
+          <w:b/>
+          <w:bCs/>
+          <w:color w:val="090000"/>
+          <w:sz w:val="24"/>
+          <w:szCs w:val="24"/>
+          <w:lang w:val="en-GB"/>
+        </w:rPr>
+        <w:t xml:space="preserve">, book_editor, book_buy_date, </w:t>
+      </w:r>
+      <w:r>
+        <w:rPr>
+          <w:rFonts w:ascii="Calibri" w:hAnsi="Calibri" w:cs="Calibri"/>
+          <w:b/>
+          <w:bCs/>
+          <w:color w:val="090000"/>
+          <w:sz w:val="24"/>
+          <w:szCs w:val="24"/>
+          <w:lang w:val="en-GB"/>
+        </w:rPr>
+        <w:t>b</w:t>
+      </w:r>
+      <w:r>
+        <w:rPr>
+          <w:rFonts w:ascii="Calibri" w:hAnsi="Calibri" w:cs="Calibri"/>
+          <w:b/>
+          <w:bCs/>
+          <w:color w:val="090000"/>
+          <w:sz w:val="24"/>
+          <w:szCs w:val="24"/>
+          <w:lang w:val="en-GB"/>
+        </w:rPr>
+        <w:t>ook_state</w:t>
+      </w:r>
+      <w:r>
+        <w:rPr>
+          <w:rFonts w:ascii="Calibri" w:hAnsi="Calibri" w:cs="Calibri"/>
+          <w:b/>
+          <w:bCs/>
+          <w:sz w:val="24"/>
+          <w:szCs w:val="24"/>
+          <w:lang w:val="en-GB"/>
+        </w:rPr>
+        <w:t>, #deposit_id</w:t>
+      </w:r>
+      <w:r>
+        <w:rPr>
+          <w:rFonts w:ascii="Calibri" w:hAnsi="Calibri" w:cs="Calibri"/>
+          <w:b/>
+          <w:bCs/>
+          <w:sz w:val="28"/>
+          <w:szCs w:val="28"/>
+          <w:lang w:val="en-GB"/>
+        </w:rPr>
+        <w:t>);</w:t>
+      </w:r>
+    </w:p>
+    <w:p>
+      <w:pPr>
+        <w:autoSpaceDE w:val="0"/>
+        <w:autoSpaceDN w:val="0"/>
+        <w:adjustRightInd w:val="0"/>
+        <w:spacing w:after="0" w:line="240" w:lineRule="auto"/>
+        <w:rPr>
+          <w:rFonts w:ascii="Segoe UI" w:hAnsi="Segoe UI" w:cs="Segoe UI"/>
+          <w:sz w:val="17"/>
+          <w:szCs w:val="17"/>
+          <w:lang w:val="en-GB"/>
+        </w:rPr>
+      </w:pPr>
+      <w:r>
+        <w:rPr>
+          <w:rFonts w:ascii="Calibri" w:hAnsi="Calibri" w:cs="Calibri"/>
+          <w:b/>
+          <w:bCs/>
+          <w:sz w:val="28"/>
+          <w:szCs w:val="28"/>
+          <w:lang w:val="en-GB"/>
+        </w:rPr>
+        <w:t>loan</w:t>
+      </w:r>
+      <w:r>
+        <w:rPr>
+          <w:rFonts w:ascii="Calibri" w:hAnsi="Calibri" w:cs="Calibri"/>
+          <w:b/>
+          <w:bCs/>
+          <w:sz w:val="28"/>
+          <w:szCs w:val="28"/>
+          <w:lang w:val="en-GB"/>
+        </w:rPr>
+        <w:tab/>
+      </w:r>
+      <w:r>
+        <w:rPr>
+          <w:rFonts w:ascii="Calibri" w:hAnsi="Calibri" w:cs="Calibri"/>
+          <w:b/>
+          <w:bCs/>
+          <w:sz w:val="28"/>
+          <w:szCs w:val="28"/>
+          <w:lang w:val="en-GB"/>
+        </w:rPr>
+        <w:t xml:space="preserve"> </w:t>
+      </w:r>
+      <w:r>
+        <w:rPr>
+          <w:rFonts w:ascii="Calibri" w:hAnsi="Calibri" w:cs="Calibri"/>
+          <w:b/>
+          <w:bCs/>
+          <w:sz w:val="28"/>
+          <w:szCs w:val="28"/>
+          <w:lang w:val="en-GB"/>
+        </w:rPr>
+        <w:tab/>
+      </w:r>
+      <w:r>
+        <w:rPr>
+          <w:rFonts w:ascii="Calibri" w:hAnsi="Calibri" w:cs="Calibri"/>
+          <w:b/>
+          <w:bCs/>
+          <w:sz w:val="28"/>
+          <w:szCs w:val="28"/>
+          <w:lang w:val="en-GB"/>
+        </w:rPr>
+        <w:t>= (</w:t>
+      </w:r>
+      <w:r>
+        <w:rPr>
+          <w:rFonts w:ascii="Calibri" w:hAnsi="Calibri" w:cs="Calibri"/>
+          <w:b/>
+          <w:bCs/>
+          <w:i/>
+          <w:iCs/>
+          <w:sz w:val="24"/>
+          <w:szCs w:val="24"/>
+          <w:u w:val="single"/>
+          <w:lang w:val="en-GB"/>
+        </w:rPr>
+        <w:t>#book_number</w:t>
+      </w:r>
+      <w:r>
+        <w:rPr>
+          <w:rFonts w:ascii="Calibri" w:hAnsi="Calibri" w:cs="Calibri"/>
+          <w:sz w:val="24"/>
+          <w:szCs w:val="24"/>
+          <w:lang w:val="en-GB"/>
+        </w:rPr>
+        <w:t xml:space="preserve">, </w:t>
+      </w:r>
+      <w:r>
+        <w:rPr>
+          <w:rFonts w:ascii="Calibri" w:hAnsi="Calibri" w:cs="Calibri"/>
+          <w:b/>
+          <w:bCs/>
+          <w:sz w:val="24"/>
+          <w:szCs w:val="24"/>
+          <w:lang w:val="en-GB"/>
+        </w:rPr>
+        <w:t>loan_duration, loan_date</w:t>
+      </w:r>
+      <w:r>
+        <w:rPr>
+          <w:rFonts w:ascii="Calibri" w:hAnsi="Calibri" w:cs="Calibri"/>
+          <w:b/>
+          <w:bCs/>
+          <w:i/>
+          <w:iCs/>
+          <w:sz w:val="24"/>
+          <w:szCs w:val="24"/>
+          <w:lang w:val="en-GB"/>
+        </w:rPr>
+        <w:t xml:space="preserve">, </w:t>
+      </w:r>
+      <w:r>
+        <w:rPr>
+          <w:rFonts w:ascii="Calibri" w:hAnsi="Calibri" w:cs="Calibri"/>
+          <w:b/>
+          <w:bCs/>
+          <w:sz w:val="24"/>
+          <w:szCs w:val="24"/>
+          <w:lang w:val="en-GB"/>
+        </w:rPr>
+        <w:t>#customer_id</w:t>
+      </w:r>
+      <w:r>
+        <w:rPr>
+          <w:rFonts w:ascii="Calibri" w:hAnsi="Calibri" w:cs="Calibri"/>
+          <w:b/>
+          <w:bCs/>
+          <w:sz w:val="28"/>
+          <w:szCs w:val="28"/>
+          <w:lang w:val="en-GB"/>
+        </w:rPr>
+        <w:t>);</w:t>
+      </w:r>
+    </w:p>
+    <w:p>
+      <w:pPr>
+        <w:rPr>
+          <w:lang w:val="en-GB"/>
+        </w:rPr>
+      </w:pPr>
+    </w:p>
     <w:sectPr>
       <w:pgSz w:w="11906" w:h="16838"/>
       <w:pgMar w:top="1417" w:right="1417" w:bottom="1417" w:left="1417" w:header="708" w:footer="708" w:gutter="0"/>

</xml_diff>